<commit_message>
Wstępne poprawki w bazie, diagramach oraz w scenariuszach
</commit_message>
<xml_diff>
--- a/Scenariusze.docx
+++ b/Scenariusze.docx
@@ -5,21 +5,63 @@
     <w:p>
       <w:pPr>
         <w:jc w:val="center"/>
-      </w:pPr>
-      <w:r>
+        <w:rPr>
+          <w:b/>
+          <w:bCs/>
+          <w:sz w:val="32"/>
+          <w:szCs w:val="32"/>
+        </w:rPr>
+      </w:pPr>
+      <w:r>
+        <w:rPr>
+          <w:b/>
+          <w:bCs/>
+          <w:sz w:val="32"/>
+          <w:szCs w:val="32"/>
+        </w:rPr>
         <w:t>Scenariusze</w:t>
       </w:r>
     </w:p>
     <w:p>
-      <w:r>
+      <w:pPr>
+        <w:rPr>
+          <w:b/>
+          <w:bCs/>
+          <w:sz w:val="28"/>
+          <w:szCs w:val="28"/>
+        </w:rPr>
+      </w:pPr>
+      <w:r>
+        <w:rPr>
+          <w:b/>
+          <w:bCs/>
+          <w:sz w:val="28"/>
+          <w:szCs w:val="28"/>
+        </w:rPr>
         <w:t xml:space="preserve">Dla </w:t>
       </w:r>
       <w:r>
+        <w:rPr>
+          <w:b/>
+          <w:bCs/>
+          <w:sz w:val="28"/>
+          <w:szCs w:val="28"/>
+        </w:rPr>
         <w:t>Złożonego PU zaloguj:</w:t>
       </w:r>
     </w:p>
     <w:p>
-      <w:r>
+      <w:pPr>
+        <w:rPr>
+          <w:sz w:val="24"/>
+          <w:szCs w:val="24"/>
+        </w:rPr>
+      </w:pPr>
+      <w:r>
+        <w:rPr>
+          <w:sz w:val="24"/>
+          <w:szCs w:val="24"/>
+        </w:rPr>
         <w:t>PU rejestruj:</w:t>
       </w:r>
     </w:p>
@@ -128,17 +170,33 @@
       </w:r>
     </w:p>
     <w:p>
-      <w:r>
+      <w:pPr>
+        <w:rPr>
+          <w:sz w:val="24"/>
+          <w:szCs w:val="24"/>
+        </w:rPr>
+      </w:pPr>
+      <w:r>
+        <w:rPr>
+          <w:sz w:val="24"/>
+          <w:szCs w:val="24"/>
+        </w:rPr>
         <w:t>Zdarzenia Alternatywne:</w:t>
       </w:r>
     </w:p>
     <w:p>
       <w:r>
+        <w:t xml:space="preserve">       </w:t>
+      </w:r>
+      <w:r>
         <w:t>2a) użytkownik wybiera inne opcje logowania np. Facebook lub Google</w:t>
       </w:r>
     </w:p>
     <w:p>
       <w:r>
+        <w:t xml:space="preserve">       </w:t>
+      </w:r>
+      <w:r>
         <w:t>6a) aplikacja wykrył</w:t>
       </w:r>
       <w:r>
@@ -150,11 +208,24 @@
     </w:p>
     <w:p>
       <w:r>
+        <w:t xml:space="preserve">       </w:t>
+      </w:r>
+      <w:r>
         <w:t>8a) aplikacja zwraca wiadomość o błędzie</w:t>
       </w:r>
     </w:p>
     <w:p>
-      <w:r>
+      <w:pPr>
+        <w:rPr>
+          <w:sz w:val="24"/>
+          <w:szCs w:val="24"/>
+        </w:rPr>
+      </w:pPr>
+      <w:r>
+        <w:rPr>
+          <w:sz w:val="24"/>
+          <w:szCs w:val="24"/>
+        </w:rPr>
         <w:t>PU zaloguj:</w:t>
       </w:r>
     </w:p>
@@ -275,17 +346,33 @@
       </w:r>
     </w:p>
     <w:p>
-      <w:r>
+      <w:pPr>
+        <w:rPr>
+          <w:sz w:val="24"/>
+          <w:szCs w:val="24"/>
+        </w:rPr>
+      </w:pPr>
+      <w:r>
+        <w:rPr>
+          <w:sz w:val="24"/>
+          <w:szCs w:val="24"/>
+        </w:rPr>
         <w:t>Zdarzenia Alternatywne:</w:t>
       </w:r>
     </w:p>
     <w:p>
       <w:r>
+        <w:t xml:space="preserve">       </w:t>
+      </w:r>
+      <w:r>
         <w:t>2a) użytkownik wybiera inne opcje logowania np. Facebook lub Google</w:t>
       </w:r>
     </w:p>
     <w:p>
       <w:r>
+        <w:t xml:space="preserve">       </w:t>
+      </w:r>
+      <w:r>
         <w:t>6a) aplikacja wykrył</w:t>
       </w:r>
       <w:r>
@@ -297,11 +384,24 @@
     </w:p>
     <w:p>
       <w:r>
+        <w:t xml:space="preserve">       </w:t>
+      </w:r>
+      <w:r>
         <w:t>8a) aplikacja zwraca wiadomość o błędzie</w:t>
       </w:r>
     </w:p>
     <w:p>
-      <w:r>
+      <w:pPr>
+        <w:rPr>
+          <w:sz w:val="24"/>
+          <w:szCs w:val="24"/>
+        </w:rPr>
+      </w:pPr>
+      <w:r>
+        <w:rPr>
+          <w:sz w:val="24"/>
+          <w:szCs w:val="24"/>
+        </w:rPr>
         <w:t>PU wyślij zapytanie o nowe hasło:</w:t>
       </w:r>
     </w:p>
@@ -364,6 +464,9 @@
       <w:r>
         <w:t>Aplikacja sprawdza istnienie konta na podany adres</w:t>
       </w:r>
+      <w:r>
+        <w:t xml:space="preserve"> mailowy</w:t>
+      </w:r>
     </w:p>
     <w:p>
       <w:pPr>
@@ -386,20 +489,539 @@
         </w:numPr>
       </w:pPr>
       <w:r>
-        <w:t xml:space="preserve">Aplikacja zwraca wiadomość o wysłaniu wiadomości na podany adres </w:t>
+        <w:t>Administrator resetuje hasło użytkownika</w:t>
+      </w:r>
+    </w:p>
+    <w:p>
+      <w:pPr>
+        <w:pStyle w:val="Akapitzlist"/>
+        <w:numPr>
+          <w:ilvl w:val="0"/>
+          <w:numId w:val="3"/>
+        </w:numPr>
+      </w:pPr>
+      <w:r>
+        <w:t>Aplikacja zwraca wiadomość o wysłaniu</w:t>
+      </w:r>
+      <w:r>
+        <w:t xml:space="preserve"> zresetowanego hasła</w:t>
+      </w:r>
+      <w:r>
+        <w:t xml:space="preserve"> na podany adres mailow</w:t>
+      </w:r>
+      <w:r>
+        <w:t>y</w:t>
+      </w:r>
+    </w:p>
+    <w:p>
+      <w:pPr>
+        <w:pStyle w:val="Akapitzlist"/>
+        <w:numPr>
+          <w:ilvl w:val="0"/>
+          <w:numId w:val="3"/>
+        </w:numPr>
+      </w:pPr>
+      <w:r>
+        <w:lastRenderedPageBreak/>
+        <w:t>Zakończ proces</w:t>
+      </w:r>
+    </w:p>
+    <w:p>
+      <w:pPr>
+        <w:rPr>
+          <w:sz w:val="24"/>
+          <w:szCs w:val="24"/>
+        </w:rPr>
+      </w:pPr>
+      <w:r>
+        <w:rPr>
+          <w:sz w:val="24"/>
+          <w:szCs w:val="24"/>
+        </w:rPr>
+        <w:t>Zdarzenia Alternatywne:</w:t>
+      </w:r>
+    </w:p>
+    <w:p>
+      <w:r>
+        <w:t xml:space="preserve">       </w:t>
+      </w:r>
+      <w:r>
+        <w:t>5a) aplikacja wykryła błąd w walidacji pola, powrót do punktu numer 2</w:t>
+      </w:r>
+    </w:p>
+    <w:p>
+      <w:r>
+        <w:t xml:space="preserve">       </w:t>
+      </w:r>
+      <w:r>
+        <w:t>6a) na podany adres email nie ma założonego konta, powrót do punkt numer 2</w:t>
+      </w:r>
+    </w:p>
+    <w:p>
+      <w:r>
+        <w:t xml:space="preserve">       </w:t>
+      </w:r>
+      <w:r>
+        <w:t>7a) Aplikacja zwraca błąd</w:t>
+      </w:r>
+      <w:r>
+        <w:t>, powrót do punktu numer 2</w:t>
+      </w:r>
+    </w:p>
+    <w:p>
+      <w:pPr>
+        <w:rPr>
+          <w:b/>
+          <w:bCs/>
+          <w:sz w:val="28"/>
+          <w:szCs w:val="28"/>
+        </w:rPr>
+      </w:pPr>
+      <w:r>
+        <w:rPr>
+          <w:b/>
+          <w:bCs/>
+          <w:sz w:val="28"/>
+          <w:szCs w:val="28"/>
+        </w:rPr>
+        <w:t>Dla PU zarządzaj ustawieniami (każde pole ma taki sam scenariusz):</w:t>
+      </w:r>
+    </w:p>
+    <w:p>
+      <w:pPr>
+        <w:pStyle w:val="Akapitzlist"/>
+        <w:numPr>
+          <w:ilvl w:val="0"/>
+          <w:numId w:val="4"/>
+        </w:numPr>
+      </w:pPr>
+      <w:r>
+        <w:t>PU rozpoczyna się gdy użytkownik wchodzi do interfejsu ustawień</w:t>
+      </w:r>
+    </w:p>
+    <w:p>
+      <w:pPr>
+        <w:pStyle w:val="Akapitzlist"/>
+        <w:numPr>
+          <w:ilvl w:val="0"/>
+          <w:numId w:val="4"/>
+        </w:numPr>
+      </w:pPr>
+      <w:r>
+        <w:t>Użytkownik wybiera jedną z opcji</w:t>
+      </w:r>
+    </w:p>
+    <w:p>
+      <w:pPr>
+        <w:pStyle w:val="Akapitzlist"/>
+        <w:numPr>
+          <w:ilvl w:val="0"/>
+          <w:numId w:val="4"/>
+        </w:numPr>
+      </w:pPr>
+      <w:r>
+        <w:t>Aplikacja zapisuje zmiany</w:t>
+      </w:r>
+    </w:p>
+    <w:p>
+      <w:pPr>
+        <w:pStyle w:val="Akapitzlist"/>
+        <w:numPr>
+          <w:ilvl w:val="0"/>
+          <w:numId w:val="4"/>
+        </w:numPr>
+      </w:pPr>
+      <w:r>
+        <w:t>Zakończ proces</w:t>
+      </w:r>
+    </w:p>
+    <w:p>
+      <w:pPr>
+        <w:rPr>
+          <w:b/>
+          <w:bCs/>
+          <w:sz w:val="28"/>
+          <w:szCs w:val="28"/>
+        </w:rPr>
+      </w:pPr>
+      <w:r>
+        <w:rPr>
+          <w:b/>
+          <w:bCs/>
+          <w:sz w:val="28"/>
+          <w:szCs w:val="28"/>
+        </w:rPr>
+        <w:t>Dla PU dodaj drużynę/drużyny:</w:t>
+      </w:r>
+    </w:p>
+    <w:p>
+      <w:pPr>
+        <w:pStyle w:val="Akapitzlist"/>
+        <w:numPr>
+          <w:ilvl w:val="0"/>
+          <w:numId w:val="5"/>
+        </w:numPr>
+      </w:pPr>
+      <w:r>
+        <w:t xml:space="preserve">PU rozpoczyna się w momencie wejścia do interfejsu </w:t>
+      </w:r>
+      <w:r>
+        <w:t>dodania drużyny</w:t>
+      </w:r>
+    </w:p>
+    <w:p>
+      <w:pPr>
+        <w:pStyle w:val="Akapitzlist"/>
+        <w:numPr>
+          <w:ilvl w:val="0"/>
+          <w:numId w:val="5"/>
+        </w:numPr>
+      </w:pPr>
+      <w:r>
+        <w:t>Użytkownik wybiera ligę</w:t>
+      </w:r>
+    </w:p>
+    <w:p>
+      <w:pPr>
+        <w:pStyle w:val="Akapitzlist"/>
+        <w:numPr>
+          <w:ilvl w:val="0"/>
+          <w:numId w:val="5"/>
+        </w:numPr>
+      </w:pPr>
+      <w:r>
+        <w:t>Użytkownik wybiera drużynę</w:t>
+      </w:r>
+    </w:p>
+    <w:p>
+      <w:pPr>
+        <w:pStyle w:val="Akapitzlist"/>
+        <w:numPr>
+          <w:ilvl w:val="0"/>
+          <w:numId w:val="5"/>
+        </w:numPr>
+      </w:pPr>
+      <w:r>
+        <w:t>Użytkownik klika przycisk zapisz zmiany</w:t>
+      </w:r>
+    </w:p>
+    <w:p>
+      <w:pPr>
+        <w:pStyle w:val="Akapitzlist"/>
+        <w:numPr>
+          <w:ilvl w:val="0"/>
+          <w:numId w:val="5"/>
+        </w:numPr>
+      </w:pPr>
+      <w:r>
+        <w:t>Zakończ proces</w:t>
+      </w:r>
+    </w:p>
+    <w:p>
+      <w:pPr>
+        <w:rPr>
+          <w:sz w:val="24"/>
+          <w:szCs w:val="24"/>
+        </w:rPr>
+      </w:pPr>
+      <w:r>
+        <w:rPr>
+          <w:sz w:val="24"/>
+          <w:szCs w:val="24"/>
+        </w:rPr>
+        <w:t>Alternatywne zdarzenia:</w:t>
+      </w:r>
+    </w:p>
+    <w:p>
+      <w:r>
+        <w:t xml:space="preserve">       </w:t>
+      </w:r>
+      <w:r>
+        <w:t>2a) Użytkownik wychodzi z interfejsu</w:t>
+      </w:r>
+    </w:p>
+    <w:p>
+      <w:pPr>
+        <w:rPr>
+          <w:b/>
+          <w:bCs/>
+          <w:sz w:val="28"/>
+          <w:szCs w:val="28"/>
+        </w:rPr>
+      </w:pPr>
+      <w:r>
+        <w:rPr>
+          <w:b/>
+          <w:bCs/>
+          <w:sz w:val="28"/>
+          <w:szCs w:val="28"/>
+        </w:rPr>
+        <w:t>Dla złożonego PU zarządzaj ulubionymi</w:t>
+      </w:r>
+      <w:r>
+        <w:rPr>
+          <w:b/>
+          <w:bCs/>
+          <w:sz w:val="28"/>
+          <w:szCs w:val="28"/>
+        </w:rPr>
+        <w:t>:</w:t>
+      </w:r>
+    </w:p>
+    <w:p>
+      <w:pPr>
+        <w:rPr>
+          <w:sz w:val="24"/>
+        </w:rPr>
+      </w:pPr>
+      <w:r>
+        <w:rPr>
+          <w:sz w:val="24"/>
+        </w:rPr>
+        <w:t>Dla PU usuń drużynę/drużyny</w:t>
+      </w:r>
+    </w:p>
+    <w:p>
+      <w:pPr>
+        <w:pStyle w:val="Akapitzlist"/>
+        <w:numPr>
+          <w:ilvl w:val="0"/>
+          <w:numId w:val="6"/>
+        </w:numPr>
+      </w:pPr>
+      <w:r>
+        <w:t>PU rozpoczyna się w momencie wejścia do zakładki zarządzania</w:t>
+      </w:r>
+    </w:p>
+    <w:p>
+      <w:pPr>
+        <w:pStyle w:val="Akapitzlist"/>
+        <w:numPr>
+          <w:ilvl w:val="0"/>
+          <w:numId w:val="6"/>
+        </w:numPr>
+      </w:pPr>
+      <w:r>
+        <w:t>Użytkownik klika ikonkę kosza</w:t>
+      </w:r>
+    </w:p>
+    <w:p>
+      <w:pPr>
+        <w:pStyle w:val="Akapitzlist"/>
+        <w:numPr>
+          <w:ilvl w:val="0"/>
+          <w:numId w:val="6"/>
+        </w:numPr>
+      </w:pPr>
+      <w:r>
+        <w:t>Użytkownik wybiera drużynę/drużyny</w:t>
+      </w:r>
+    </w:p>
+    <w:p>
+      <w:pPr>
+        <w:pStyle w:val="Akapitzlist"/>
+        <w:numPr>
+          <w:ilvl w:val="0"/>
+          <w:numId w:val="6"/>
+        </w:numPr>
+      </w:pPr>
+      <w:r>
+        <w:t>Użytkownik klika przycisk usuń</w:t>
+      </w:r>
+    </w:p>
+    <w:p>
+      <w:pPr>
+        <w:pStyle w:val="Akapitzlist"/>
+        <w:numPr>
+          <w:ilvl w:val="0"/>
+          <w:numId w:val="6"/>
+        </w:numPr>
+      </w:pPr>
+      <w:r>
+        <w:t>Zakończ proces</w:t>
+      </w:r>
+    </w:p>
+    <w:p>
+      <w:pPr>
+        <w:rPr>
+          <w:sz w:val="24"/>
+        </w:rPr>
+      </w:pPr>
+      <w:r>
+        <w:rPr>
+          <w:sz w:val="24"/>
+        </w:rPr>
+        <w:t>Alternatywne zdarzenia:</w:t>
+      </w:r>
+    </w:p>
+    <w:p>
+      <w:r>
+        <w:t xml:space="preserve">       </w:t>
+      </w:r>
+      <w:r>
+        <w:t>3a) Użytkownik wychodzi z interfejsu</w:t>
+      </w:r>
+    </w:p>
+    <w:p>
+      <w:pPr>
+        <w:rPr>
+          <w:sz w:val="24"/>
+          <w:szCs w:val="24"/>
+        </w:rPr>
+      </w:pPr>
+      <w:r>
+        <w:rPr>
+          <w:sz w:val="24"/>
+          <w:szCs w:val="24"/>
+        </w:rPr>
+        <w:t>Dla PU wyświetl wybrane drużyny:</w:t>
+      </w:r>
+    </w:p>
+    <w:p>
+      <w:pPr>
+        <w:pStyle w:val="Akapitzlist"/>
+        <w:numPr>
+          <w:ilvl w:val="0"/>
+          <w:numId w:val="7"/>
+        </w:numPr>
+      </w:pPr>
+      <w:r>
+        <w:t>PU rozpoczyna się w momencie wejścia do zakładki zarządzania</w:t>
+      </w:r>
+    </w:p>
+    <w:p>
+      <w:pPr>
+        <w:pStyle w:val="Akapitzlist"/>
+        <w:numPr>
+          <w:ilvl w:val="0"/>
+          <w:numId w:val="7"/>
+        </w:numPr>
+      </w:pPr>
+      <w:r>
+        <w:t>Aplikacja wyświetla dodane drużyny</w:t>
+      </w:r>
+    </w:p>
+    <w:p>
+      <w:pPr>
+        <w:pStyle w:val="Akapitzlist"/>
+        <w:numPr>
+          <w:ilvl w:val="0"/>
+          <w:numId w:val="7"/>
+        </w:numPr>
+      </w:pPr>
+      <w:r>
+        <w:t>Zakończ proces</w:t>
+      </w:r>
+    </w:p>
+    <w:p>
+      <w:pPr>
+        <w:rPr>
+          <w:sz w:val="24"/>
+          <w:szCs w:val="24"/>
+        </w:rPr>
+      </w:pPr>
+      <w:r>
+        <w:rPr>
+          <w:sz w:val="24"/>
+          <w:szCs w:val="24"/>
+        </w:rPr>
+        <w:t>Alternatywne zdarzenia:</w:t>
+      </w:r>
+    </w:p>
+    <w:p>
+      <w:r>
+        <w:t xml:space="preserve">       </w:t>
+      </w:r>
+      <w:r>
+        <w:t xml:space="preserve">2a) Aplikacja wyświetla </w:t>
       </w:r>
       <w:proofErr w:type="spellStart"/>
       <w:r>
-        <w:t>emailowe</w:t>
+        <w:t>placeholder</w:t>
       </w:r>
       <w:proofErr w:type="spellEnd"/>
-    </w:p>
-    <w:p>
-      <w:pPr>
-        <w:pStyle w:val="Akapitzlist"/>
-        <w:numPr>
-          <w:ilvl w:val="0"/>
-          <w:numId w:val="3"/>
+      <w:r>
+        <w:t xml:space="preserve"> odnośnie prośby o zalogowanie</w:t>
+      </w:r>
+    </w:p>
+    <w:p>
+      <w:r>
+        <w:t xml:space="preserve">       </w:t>
+      </w:r>
+      <w:r>
+        <w:t xml:space="preserve">2b) Aplikacja wyświetla </w:t>
+      </w:r>
+      <w:proofErr w:type="spellStart"/>
+      <w:r>
+        <w:t>placeholder</w:t>
+      </w:r>
+      <w:proofErr w:type="spellEnd"/>
+      <w:r>
+        <w:t xml:space="preserve"> odnośnie braku dodanych drużyn</w:t>
+      </w:r>
+    </w:p>
+    <w:p>
+      <w:pPr>
+        <w:rPr>
+          <w:b/>
+          <w:bCs/>
+          <w:sz w:val="28"/>
+          <w:szCs w:val="28"/>
+        </w:rPr>
+      </w:pPr>
+      <w:r>
+        <w:rPr>
+          <w:b/>
+          <w:bCs/>
+          <w:sz w:val="28"/>
+          <w:szCs w:val="28"/>
+        </w:rPr>
+        <w:t>Dla PU przeczytaj powiadomienie:</w:t>
+      </w:r>
+    </w:p>
+    <w:p>
+      <w:pPr>
+        <w:pStyle w:val="Akapitzlist"/>
+        <w:numPr>
+          <w:ilvl w:val="0"/>
+          <w:numId w:val="8"/>
+        </w:numPr>
+      </w:pPr>
+      <w:r>
+        <w:lastRenderedPageBreak/>
+        <w:t>PU rozpoczyna się w momencie pobrania danych z serwera</w:t>
+      </w:r>
+    </w:p>
+    <w:p>
+      <w:pPr>
+        <w:pStyle w:val="Akapitzlist"/>
+        <w:numPr>
+          <w:ilvl w:val="0"/>
+          <w:numId w:val="8"/>
+        </w:numPr>
+      </w:pPr>
+      <w:r>
+        <w:t>Aplikacja wykrywa nową wiadomość</w:t>
+      </w:r>
+    </w:p>
+    <w:p>
+      <w:pPr>
+        <w:pStyle w:val="Akapitzlist"/>
+        <w:numPr>
+          <w:ilvl w:val="0"/>
+          <w:numId w:val="8"/>
+        </w:numPr>
+      </w:pPr>
+      <w:r>
+        <w:t>Aplikacja wysyła powiadomienie do użytkownika</w:t>
+      </w:r>
+    </w:p>
+    <w:p>
+      <w:pPr>
+        <w:pStyle w:val="Akapitzlist"/>
+        <w:numPr>
+          <w:ilvl w:val="0"/>
+          <w:numId w:val="8"/>
         </w:numPr>
       </w:pPr>
       <w:r>
@@ -407,73 +1029,561 @@
       </w:r>
     </w:p>
     <w:p>
-      <w:r>
-        <w:t>Zdarzenia Alternatywne:</w:t>
+      <w:pPr>
+        <w:rPr>
+          <w:sz w:val="24"/>
+          <w:szCs w:val="24"/>
+        </w:rPr>
+      </w:pPr>
+      <w:r>
+        <w:rPr>
+          <w:sz w:val="24"/>
+          <w:szCs w:val="24"/>
+        </w:rPr>
+        <w:t>Alternatywne zdarzenia:</w:t>
+      </w:r>
+    </w:p>
+    <w:p>
+      <w:r>
+        <w:t xml:space="preserve">       </w:t>
+      </w:r>
+      <w:r>
+        <w:t>2a) Aplikacja nie wykryła nowej wiadomości, zakończ proces</w:t>
+      </w:r>
+    </w:p>
+    <w:p>
+      <w:pPr>
+        <w:rPr>
+          <w:b/>
+          <w:bCs/>
+          <w:sz w:val="28"/>
+          <w:szCs w:val="28"/>
+        </w:rPr>
+      </w:pPr>
+      <w:r>
+        <w:rPr>
+          <w:b/>
+          <w:bCs/>
+          <w:sz w:val="28"/>
+          <w:szCs w:val="28"/>
+        </w:rPr>
+        <w:t xml:space="preserve">Dla Złożonego PU </w:t>
+      </w:r>
+      <w:r>
+        <w:rPr>
+          <w:b/>
+          <w:bCs/>
+          <w:sz w:val="28"/>
+          <w:szCs w:val="28"/>
+        </w:rPr>
+        <w:t>zarządzaj</w:t>
+      </w:r>
+      <w:r>
+        <w:rPr>
+          <w:b/>
+          <w:bCs/>
+          <w:sz w:val="28"/>
+          <w:szCs w:val="28"/>
+        </w:rPr>
+        <w:t xml:space="preserve"> wiadomości</w:t>
+      </w:r>
+      <w:r>
+        <w:rPr>
+          <w:b/>
+          <w:bCs/>
+          <w:sz w:val="28"/>
+          <w:szCs w:val="28"/>
+        </w:rPr>
+        <w:t>ami</w:t>
+      </w:r>
+      <w:r>
+        <w:rPr>
+          <w:b/>
+          <w:bCs/>
+          <w:sz w:val="28"/>
+          <w:szCs w:val="28"/>
+        </w:rPr>
+        <w:t>:</w:t>
+      </w:r>
+    </w:p>
+    <w:p>
+      <w:pPr>
+        <w:rPr>
+          <w:sz w:val="24"/>
+          <w:szCs w:val="24"/>
+        </w:rPr>
+      </w:pPr>
+      <w:r>
+        <w:rPr>
+          <w:sz w:val="24"/>
+          <w:szCs w:val="24"/>
+        </w:rPr>
+        <w:t>Dla PU wyświetl wiadomości:</w:t>
+      </w:r>
+    </w:p>
+    <w:p>
+      <w:pPr>
+        <w:pStyle w:val="Akapitzlist"/>
+        <w:numPr>
+          <w:ilvl w:val="0"/>
+          <w:numId w:val="9"/>
+        </w:numPr>
+      </w:pPr>
+      <w:r>
+        <w:t>PU rozpoczyna w momencie wejścia do zakładki newsy</w:t>
+      </w:r>
+    </w:p>
+    <w:p>
+      <w:pPr>
+        <w:pStyle w:val="Akapitzlist"/>
+        <w:numPr>
+          <w:ilvl w:val="0"/>
+          <w:numId w:val="9"/>
+        </w:numPr>
+      </w:pPr>
+      <w:r>
+        <w:t>PU wyświetla wiadomości</w:t>
+      </w:r>
+    </w:p>
+    <w:p>
+      <w:pPr>
+        <w:pStyle w:val="Akapitzlist"/>
+        <w:numPr>
+          <w:ilvl w:val="0"/>
+          <w:numId w:val="9"/>
+        </w:numPr>
+      </w:pPr>
+      <w:r>
+        <w:t>Zakończ proces</w:t>
+      </w:r>
+    </w:p>
+    <w:p>
+      <w:pPr>
+        <w:rPr>
+          <w:sz w:val="24"/>
+          <w:szCs w:val="24"/>
+        </w:rPr>
+      </w:pPr>
+      <w:r>
+        <w:rPr>
+          <w:sz w:val="24"/>
+          <w:szCs w:val="24"/>
+        </w:rPr>
+        <w:t>Alternatywne zdarzenia</w:t>
+      </w:r>
+    </w:p>
+    <w:p>
+      <w:r>
+        <w:t xml:space="preserve">       </w:t>
+      </w:r>
+      <w:r>
+        <w:t xml:space="preserve">2a) Aplikacja wyświetla </w:t>
+      </w:r>
+      <w:proofErr w:type="spellStart"/>
+      <w:r>
+        <w:t>placeholder</w:t>
+      </w:r>
+      <w:proofErr w:type="spellEnd"/>
+      <w:r>
+        <w:t xml:space="preserve"> odnośnie prośby o zalogowanie</w:t>
+      </w:r>
+    </w:p>
+    <w:p>
+      <w:r>
+        <w:t xml:space="preserve">       </w:t>
+      </w:r>
+      <w:r>
+        <w:t xml:space="preserve">2b) Aplikacja wyświetla </w:t>
+      </w:r>
+      <w:proofErr w:type="spellStart"/>
+      <w:r>
+        <w:t>placeholder</w:t>
+      </w:r>
+      <w:proofErr w:type="spellEnd"/>
+      <w:r>
+        <w:t xml:space="preserve"> odnośnie braku dodanych drużyn</w:t>
+      </w:r>
+    </w:p>
+    <w:p>
+      <w:pPr>
+        <w:rPr>
+          <w:sz w:val="24"/>
+          <w:szCs w:val="24"/>
+        </w:rPr>
+      </w:pPr>
+      <w:r>
+        <w:rPr>
+          <w:sz w:val="24"/>
+          <w:szCs w:val="24"/>
+        </w:rPr>
+        <w:t>Dla PU wybierz wiadomość:</w:t>
+      </w:r>
+    </w:p>
+    <w:p>
+      <w:pPr>
+        <w:pStyle w:val="Akapitzlist"/>
+        <w:numPr>
+          <w:ilvl w:val="0"/>
+          <w:numId w:val="10"/>
+        </w:numPr>
+      </w:pPr>
+      <w:r>
+        <w:t>PU rozpoczyna się w momencie kliknięcia na wiadomość</w:t>
+      </w:r>
+    </w:p>
+    <w:p>
+      <w:pPr>
+        <w:pStyle w:val="Akapitzlist"/>
+        <w:numPr>
+          <w:ilvl w:val="0"/>
+          <w:numId w:val="10"/>
+        </w:numPr>
+      </w:pPr>
+      <w:r>
+        <w:t>Aplikacja dodaje kliknięcie w wiadomość do serwera</w:t>
+      </w:r>
+    </w:p>
+    <w:p>
+      <w:pPr>
+        <w:pStyle w:val="Akapitzlist"/>
+        <w:numPr>
+          <w:ilvl w:val="0"/>
+          <w:numId w:val="10"/>
+        </w:numPr>
+      </w:pPr>
+      <w:r>
+        <w:t>Zakończ proces</w:t>
+      </w:r>
+    </w:p>
+    <w:p>
+      <w:pPr>
+        <w:rPr>
+          <w:sz w:val="24"/>
+          <w:szCs w:val="24"/>
+        </w:rPr>
+      </w:pPr>
+      <w:r>
+        <w:rPr>
+          <w:sz w:val="24"/>
+          <w:szCs w:val="24"/>
+        </w:rPr>
+        <w:t>Dla PU wyróżnij daną wiadomość:</w:t>
+      </w:r>
+    </w:p>
+    <w:p>
+      <w:pPr>
+        <w:pStyle w:val="Akapitzlist"/>
+        <w:numPr>
+          <w:ilvl w:val="0"/>
+          <w:numId w:val="13"/>
+        </w:numPr>
+      </w:pPr>
+      <w:r>
+        <w:t>PU rozpoczyna się w momencie wyboru drużyny</w:t>
+      </w:r>
+    </w:p>
+    <w:p>
+      <w:pPr>
+        <w:pStyle w:val="Akapitzlist"/>
+        <w:numPr>
+          <w:ilvl w:val="0"/>
+          <w:numId w:val="13"/>
+        </w:numPr>
+      </w:pPr>
+      <w:r>
+        <w:t>Administrator klika przycisk wyróżnij</w:t>
+      </w:r>
+    </w:p>
+    <w:p>
+      <w:pPr>
+        <w:pStyle w:val="Akapitzlist"/>
+        <w:numPr>
+          <w:ilvl w:val="0"/>
+          <w:numId w:val="13"/>
+        </w:numPr>
+      </w:pPr>
+      <w:r>
+        <w:t>Aplikacja ustawia wiadomość jako wyróżnioną</w:t>
+      </w:r>
+    </w:p>
+    <w:p>
+      <w:pPr>
+        <w:pStyle w:val="Akapitzlist"/>
+        <w:numPr>
+          <w:ilvl w:val="0"/>
+          <w:numId w:val="13"/>
+        </w:numPr>
+      </w:pPr>
+      <w:r>
+        <w:t>Zakończ proces</w:t>
+      </w:r>
+    </w:p>
+    <w:p>
+      <w:pPr>
+        <w:rPr>
+          <w:b/>
+          <w:bCs/>
+          <w:sz w:val="28"/>
+          <w:szCs w:val="28"/>
+        </w:rPr>
+      </w:pPr>
+      <w:r>
+        <w:rPr>
+          <w:b/>
+          <w:bCs/>
+          <w:sz w:val="28"/>
+          <w:szCs w:val="28"/>
+        </w:rPr>
+        <w:t>Dla Złożonego PU zarządzaj popularnymi stronami:</w:t>
+      </w:r>
+    </w:p>
+    <w:p>
+      <w:pPr>
+        <w:rPr>
+          <w:sz w:val="24"/>
+          <w:szCs w:val="24"/>
+        </w:rPr>
+      </w:pPr>
+      <w:r>
+        <w:rPr>
+          <w:sz w:val="24"/>
+          <w:szCs w:val="24"/>
+        </w:rPr>
+        <w:t>Dla PU wyświetl p</w:t>
+      </w:r>
+      <w:r>
+        <w:rPr>
+          <w:sz w:val="24"/>
+          <w:szCs w:val="24"/>
+        </w:rPr>
+        <w:t>opularne strony:</w:t>
+      </w:r>
+    </w:p>
+    <w:p>
+      <w:pPr>
+        <w:pStyle w:val="Akapitzlist"/>
+        <w:numPr>
+          <w:ilvl w:val="0"/>
+          <w:numId w:val="11"/>
+        </w:numPr>
+      </w:pPr>
+      <w:r>
+        <w:t>PU rozpoczyna się w momencie wejścia do zakładki popularne</w:t>
+      </w:r>
+    </w:p>
+    <w:p>
+      <w:pPr>
+        <w:pStyle w:val="Akapitzlist"/>
+        <w:numPr>
+          <w:ilvl w:val="0"/>
+          <w:numId w:val="11"/>
+        </w:numPr>
+      </w:pPr>
+      <w:r>
+        <w:t>Aplikacja wyświetla strony</w:t>
+      </w:r>
+    </w:p>
+    <w:p>
+      <w:pPr>
+        <w:pStyle w:val="Akapitzlist"/>
+        <w:numPr>
+          <w:ilvl w:val="0"/>
+          <w:numId w:val="11"/>
+        </w:numPr>
+      </w:pPr>
+      <w:r>
+        <w:t>Zakończ proces</w:t>
+      </w:r>
+    </w:p>
+    <w:p>
+      <w:pPr>
+        <w:rPr>
+          <w:sz w:val="24"/>
+          <w:szCs w:val="24"/>
+        </w:rPr>
+      </w:pPr>
+      <w:r>
+        <w:rPr>
+          <w:sz w:val="24"/>
+          <w:szCs w:val="24"/>
+        </w:rPr>
+        <w:t>Dla PU stwórz popularną stronę:</w:t>
+      </w:r>
+    </w:p>
+    <w:p>
+      <w:pPr>
+        <w:pStyle w:val="Akapitzlist"/>
+        <w:numPr>
+          <w:ilvl w:val="0"/>
+          <w:numId w:val="14"/>
+        </w:numPr>
+      </w:pPr>
+      <w:r>
+        <w:t>PU rozpoczyna się w momencie wejście do tabeli popularne strony w bazie danych</w:t>
+      </w:r>
+    </w:p>
+    <w:p>
+      <w:pPr>
+        <w:pStyle w:val="Akapitzlist"/>
+        <w:numPr>
+          <w:ilvl w:val="0"/>
+          <w:numId w:val="14"/>
+        </w:numPr>
+      </w:pPr>
+      <w:r>
+        <w:t>Administrator klika przycisk utwórz nową stronę</w:t>
+      </w:r>
+    </w:p>
+    <w:p>
+      <w:pPr>
+        <w:pStyle w:val="Akapitzlist"/>
+        <w:numPr>
+          <w:ilvl w:val="0"/>
+          <w:numId w:val="14"/>
+        </w:numPr>
+      </w:pPr>
+      <w:r>
+        <w:t>Administrator wypełnia pole tytuł</w:t>
+      </w:r>
+    </w:p>
+    <w:p>
+      <w:pPr>
+        <w:pStyle w:val="Akapitzlist"/>
+        <w:numPr>
+          <w:ilvl w:val="0"/>
+          <w:numId w:val="14"/>
+        </w:numPr>
+      </w:pPr>
+      <w:r>
+        <w:t>Administrator wypełnia pole zdjęcie</w:t>
+      </w:r>
+    </w:p>
+    <w:p>
+      <w:pPr>
+        <w:pStyle w:val="Akapitzlist"/>
+        <w:numPr>
+          <w:ilvl w:val="0"/>
+          <w:numId w:val="14"/>
+        </w:numPr>
+      </w:pPr>
+      <w:r>
+        <w:t>Administrator wypełnia pole krótki opis</w:t>
+      </w:r>
+    </w:p>
+    <w:p>
+      <w:pPr>
+        <w:pStyle w:val="Akapitzlist"/>
+        <w:numPr>
+          <w:ilvl w:val="0"/>
+          <w:numId w:val="14"/>
+        </w:numPr>
+      </w:pPr>
+      <w:r>
+        <w:t>Administrator klika przycisk zapisz zmiany</w:t>
+      </w:r>
+    </w:p>
+    <w:p>
+      <w:pPr>
+        <w:pStyle w:val="Akapitzlist"/>
+        <w:numPr>
+          <w:ilvl w:val="0"/>
+          <w:numId w:val="14"/>
+        </w:numPr>
+      </w:pPr>
+      <w:r>
+        <w:t>Zakończ proces</w:t>
+      </w:r>
+    </w:p>
+    <w:p>
+      <w:pPr>
+        <w:rPr>
+          <w:sz w:val="24"/>
+          <w:szCs w:val="24"/>
+        </w:rPr>
+      </w:pPr>
+      <w:r>
+        <w:rPr>
+          <w:sz w:val="24"/>
+          <w:szCs w:val="24"/>
+        </w:rPr>
+        <w:t>Alternatywne zdarzenia:</w:t>
       </w:r>
     </w:p>
     <w:p>
       <w:r>
         <w:lastRenderedPageBreak/>
-        <w:t>5a) aplikacja wykryła błąd w walidacji pola, powrót do punktu numer 2</w:t>
-      </w:r>
-    </w:p>
-    <w:p>
-      <w:r>
-        <w:t>6a) na podany adres email nie ma założonego konta, powrót do punkt numer 2</w:t>
-      </w:r>
-    </w:p>
-    <w:p>
-      <w:r>
-        <w:t>7a) Aplikacja zwraca błąd</w:t>
-      </w:r>
-    </w:p>
-    <w:p>
-      <w:r>
-        <w:t>Dla PU zarządzaj ustawieniami (każde pole ma taki sam scenariusz):</w:t>
-      </w:r>
-    </w:p>
-    <w:p>
-      <w:pPr>
-        <w:pStyle w:val="Akapitzlist"/>
-        <w:numPr>
-          <w:ilvl w:val="0"/>
-          <w:numId w:val="4"/>
-        </w:numPr>
-      </w:pPr>
-      <w:r>
-        <w:t>PU rozpoczyna się gdy użytkownik wchodzi do interfejsu ustawień</w:t>
-      </w:r>
-    </w:p>
-    <w:p>
-      <w:pPr>
-        <w:pStyle w:val="Akapitzlist"/>
-        <w:numPr>
-          <w:ilvl w:val="0"/>
-          <w:numId w:val="4"/>
-        </w:numPr>
-      </w:pPr>
-      <w:r>
-        <w:t>Użytkownik wybiera jedną z opcji</w:t>
-      </w:r>
-    </w:p>
-    <w:p>
-      <w:pPr>
-        <w:pStyle w:val="Akapitzlist"/>
-        <w:numPr>
-          <w:ilvl w:val="0"/>
-          <w:numId w:val="4"/>
-        </w:numPr>
-      </w:pPr>
-      <w:r>
-        <w:t>Aplikacja zapisuje zmiany</w:t>
-      </w:r>
-    </w:p>
-    <w:p>
-      <w:pPr>
-        <w:pStyle w:val="Akapitzlist"/>
-        <w:numPr>
-          <w:ilvl w:val="0"/>
-          <w:numId w:val="4"/>
+        <w:t xml:space="preserve">       7a) Źle wypełnione lub nie wypełnione pole, powrót do punktu numer 3</w:t>
+      </w:r>
+    </w:p>
+    <w:p>
+      <w:pPr>
+        <w:rPr>
+          <w:sz w:val="24"/>
+          <w:szCs w:val="24"/>
+        </w:rPr>
+      </w:pPr>
+      <w:r>
+        <w:rPr>
+          <w:sz w:val="24"/>
+          <w:szCs w:val="24"/>
+        </w:rPr>
+        <w:t>Dla PU modyfikuj popularną stronę:</w:t>
+      </w:r>
+    </w:p>
+    <w:p>
+      <w:pPr>
+        <w:pStyle w:val="Akapitzlist"/>
+        <w:numPr>
+          <w:ilvl w:val="0"/>
+          <w:numId w:val="15"/>
+        </w:numPr>
+      </w:pPr>
+      <w:r>
+        <w:t>PU rozpoczyna się w momencie wejścia do tabeli popularne strony w bazie danych</w:t>
+      </w:r>
+    </w:p>
+    <w:p>
+      <w:pPr>
+        <w:pStyle w:val="Akapitzlist"/>
+        <w:numPr>
+          <w:ilvl w:val="0"/>
+          <w:numId w:val="15"/>
+        </w:numPr>
+      </w:pPr>
+      <w:r>
+        <w:t>Administrator wybiera stronę piłkarską</w:t>
+      </w:r>
+    </w:p>
+    <w:p>
+      <w:pPr>
+        <w:pStyle w:val="Akapitzlist"/>
+        <w:numPr>
+          <w:ilvl w:val="0"/>
+          <w:numId w:val="15"/>
+        </w:numPr>
+      </w:pPr>
+      <w:r>
+        <w:t>Administrator edytuje pola</w:t>
+      </w:r>
+    </w:p>
+    <w:p>
+      <w:pPr>
+        <w:pStyle w:val="Akapitzlist"/>
+        <w:numPr>
+          <w:ilvl w:val="0"/>
+          <w:numId w:val="15"/>
+        </w:numPr>
+      </w:pPr>
+      <w:r>
+        <w:t>Administrator klika przycisk zapisz zmiany</w:t>
+      </w:r>
+    </w:p>
+    <w:p>
+      <w:pPr>
+        <w:pStyle w:val="Akapitzlist"/>
+        <w:numPr>
+          <w:ilvl w:val="0"/>
+          <w:numId w:val="15"/>
         </w:numPr>
       </w:pPr>
       <w:r>
@@ -481,69 +1591,85 @@
       </w:r>
     </w:p>
     <w:p>
-      <w:r>
-        <w:t>Dla złożonego PU zarządzaj newsami</w:t>
-      </w:r>
-    </w:p>
-    <w:p>
-      <w:r>
-        <w:t>Dla PU dodaj drużynę/drużyny:</w:t>
-      </w:r>
-    </w:p>
-    <w:p>
-      <w:pPr>
-        <w:pStyle w:val="Akapitzlist"/>
-        <w:numPr>
-          <w:ilvl w:val="0"/>
-          <w:numId w:val="5"/>
-        </w:numPr>
-      </w:pPr>
-      <w:r>
-        <w:t>PU rozpoczyna się w momencie wejścia do interfejsu wybrania drużyny</w:t>
-      </w:r>
-    </w:p>
-    <w:p>
-      <w:pPr>
-        <w:pStyle w:val="Akapitzlist"/>
-        <w:numPr>
-          <w:ilvl w:val="0"/>
-          <w:numId w:val="5"/>
-        </w:numPr>
-      </w:pPr>
-      <w:r>
-        <w:t>Użytkownik wybiera ligę</w:t>
-      </w:r>
-    </w:p>
-    <w:p>
-      <w:pPr>
-        <w:pStyle w:val="Akapitzlist"/>
-        <w:numPr>
-          <w:ilvl w:val="0"/>
-          <w:numId w:val="5"/>
-        </w:numPr>
-      </w:pPr>
-      <w:r>
-        <w:t>Użytkownik wybiera drużynę</w:t>
-      </w:r>
-    </w:p>
-    <w:p>
-      <w:pPr>
-        <w:pStyle w:val="Akapitzlist"/>
-        <w:numPr>
-          <w:ilvl w:val="0"/>
-          <w:numId w:val="5"/>
-        </w:numPr>
-      </w:pPr>
-      <w:r>
-        <w:t>Użytkownik klika przycisk zapisz zmiany</w:t>
-      </w:r>
-    </w:p>
-    <w:p>
-      <w:pPr>
-        <w:pStyle w:val="Akapitzlist"/>
-        <w:numPr>
-          <w:ilvl w:val="0"/>
-          <w:numId w:val="5"/>
+      <w:pPr>
+        <w:rPr>
+          <w:sz w:val="24"/>
+          <w:szCs w:val="24"/>
+        </w:rPr>
+      </w:pPr>
+      <w:r>
+        <w:rPr>
+          <w:sz w:val="24"/>
+          <w:szCs w:val="24"/>
+        </w:rPr>
+        <w:t>Alternatywne zdarzenia:</w:t>
+      </w:r>
+    </w:p>
+    <w:p>
+      <w:r>
+        <w:t xml:space="preserve">       5a) Źle wypełnione pole lub nie wypełnione pole, powrót do punktu numer 3</w:t>
+      </w:r>
+    </w:p>
+    <w:p>
+      <w:pPr>
+        <w:rPr>
+          <w:sz w:val="24"/>
+          <w:szCs w:val="24"/>
+        </w:rPr>
+      </w:pPr>
+      <w:r>
+        <w:rPr>
+          <w:sz w:val="24"/>
+          <w:szCs w:val="24"/>
+        </w:rPr>
+        <w:t>Dla PU usuń popularną stronę:</w:t>
+      </w:r>
+    </w:p>
+    <w:p>
+      <w:pPr>
+        <w:pStyle w:val="Akapitzlist"/>
+        <w:numPr>
+          <w:ilvl w:val="0"/>
+          <w:numId w:val="16"/>
+        </w:numPr>
+      </w:pPr>
+      <w:r>
+        <w:t xml:space="preserve">PU rozpoczyna się </w:t>
+      </w:r>
+      <w:r>
+        <w:t>w momencie wejścia do tabeli popularne strony w bazie danych</w:t>
+      </w:r>
+    </w:p>
+    <w:p>
+      <w:pPr>
+        <w:pStyle w:val="Akapitzlist"/>
+        <w:numPr>
+          <w:ilvl w:val="0"/>
+          <w:numId w:val="16"/>
+        </w:numPr>
+      </w:pPr>
+      <w:r>
+        <w:t>Administrator wybiera stronę piłkarską</w:t>
+      </w:r>
+    </w:p>
+    <w:p>
+      <w:pPr>
+        <w:pStyle w:val="Akapitzlist"/>
+        <w:numPr>
+          <w:ilvl w:val="0"/>
+          <w:numId w:val="16"/>
+        </w:numPr>
+      </w:pPr>
+      <w:r>
+        <w:t>Administrator klika przycisk usuń stronę</w:t>
+      </w:r>
+    </w:p>
+    <w:p>
+      <w:pPr>
+        <w:pStyle w:val="Akapitzlist"/>
+        <w:numPr>
+          <w:ilvl w:val="0"/>
+          <w:numId w:val="16"/>
         </w:numPr>
       </w:pPr>
       <w:r>
@@ -552,387 +1678,10 @@
     </w:p>
     <w:p>
       <w:r>
-        <w:t>Alternatywne zdarzenia:</w:t>
-      </w:r>
-    </w:p>
-    <w:p>
-      <w:r>
-        <w:t>2a) Użytkownik wychodzi z interfejsu</w:t>
-      </w:r>
-    </w:p>
-    <w:p>
-      <w:r>
-        <w:t>Dla PU usuń drużynę/drużyny</w:t>
-      </w:r>
-    </w:p>
-    <w:p>
-      <w:pPr>
-        <w:pStyle w:val="Akapitzlist"/>
-        <w:numPr>
-          <w:ilvl w:val="0"/>
-          <w:numId w:val="6"/>
-        </w:numPr>
-      </w:pPr>
-      <w:r>
-        <w:t>PU rozpoczyna się w momencie wejścia do zakładki zarządzania</w:t>
-      </w:r>
-    </w:p>
-    <w:p>
-      <w:pPr>
-        <w:pStyle w:val="Akapitzlist"/>
-        <w:numPr>
-          <w:ilvl w:val="0"/>
-          <w:numId w:val="6"/>
-        </w:numPr>
-      </w:pPr>
-      <w:r>
-        <w:t>Użytkownik klika ikonkę kosza</w:t>
-      </w:r>
-    </w:p>
-    <w:p>
-      <w:pPr>
-        <w:pStyle w:val="Akapitzlist"/>
-        <w:numPr>
-          <w:ilvl w:val="0"/>
-          <w:numId w:val="6"/>
-        </w:numPr>
-      </w:pPr>
-      <w:r>
-        <w:t>Użytkownik wybiera drużynę/drużyny</w:t>
-      </w:r>
-    </w:p>
-    <w:p>
-      <w:pPr>
-        <w:pStyle w:val="Akapitzlist"/>
-        <w:numPr>
-          <w:ilvl w:val="0"/>
-          <w:numId w:val="6"/>
-        </w:numPr>
-      </w:pPr>
-      <w:r>
-        <w:t>Użytkownik klika przycisk usuń</w:t>
-      </w:r>
-    </w:p>
-    <w:p>
-      <w:pPr>
-        <w:pStyle w:val="Akapitzlist"/>
-        <w:numPr>
-          <w:ilvl w:val="0"/>
-          <w:numId w:val="6"/>
-        </w:numPr>
-      </w:pPr>
-      <w:r>
-        <w:t>Zakończ proces</w:t>
-      </w:r>
-    </w:p>
-    <w:p>
-      <w:r>
-        <w:t>Alternatywne zdarzenia:</w:t>
-      </w:r>
-    </w:p>
-    <w:p>
-      <w:r>
-        <w:t>3a) Użytkownik wychodzi z interfejsu</w:t>
-      </w:r>
-    </w:p>
-    <w:p>
-      <w:r>
-        <w:t>Dla PU wyświetl wybrane drużyny:</w:t>
-      </w:r>
-    </w:p>
-    <w:p>
-      <w:pPr>
-        <w:pStyle w:val="Akapitzlist"/>
-        <w:numPr>
-          <w:ilvl w:val="0"/>
-          <w:numId w:val="7"/>
-        </w:numPr>
-      </w:pPr>
-      <w:r>
-        <w:t>PU rozpoczyna się w momencie wejścia do zakładki zarządzania</w:t>
-      </w:r>
-    </w:p>
-    <w:p>
-      <w:pPr>
-        <w:pStyle w:val="Akapitzlist"/>
-        <w:numPr>
-          <w:ilvl w:val="0"/>
-          <w:numId w:val="7"/>
-        </w:numPr>
-      </w:pPr>
-      <w:r>
-        <w:t>Aplikacja wyświetla dodane drużyny</w:t>
-      </w:r>
-    </w:p>
-    <w:p>
-      <w:pPr>
-        <w:pStyle w:val="Akapitzlist"/>
-        <w:numPr>
-          <w:ilvl w:val="0"/>
-          <w:numId w:val="7"/>
-        </w:numPr>
-      </w:pPr>
-      <w:r>
-        <w:t>Zakończ proces</w:t>
-      </w:r>
-    </w:p>
-    <w:p>
-      <w:r>
-        <w:t>Alternatywne zdarzenia:</w:t>
-      </w:r>
-    </w:p>
-    <w:p>
-      <w:r>
-        <w:t xml:space="preserve">2a) Aplikacja wyświetla </w:t>
-      </w:r>
-      <w:proofErr w:type="spellStart"/>
-      <w:r>
-        <w:t>placeholder</w:t>
-      </w:r>
-      <w:proofErr w:type="spellEnd"/>
-      <w:r>
-        <w:t xml:space="preserve"> odnośnie prośby o zalogowanie</w:t>
-      </w:r>
-    </w:p>
-    <w:p>
-      <w:r>
-        <w:t xml:space="preserve">2b) Aplikacja wyświetla </w:t>
-      </w:r>
-      <w:proofErr w:type="spellStart"/>
-      <w:r>
-        <w:t>placeholder</w:t>
-      </w:r>
-      <w:proofErr w:type="spellEnd"/>
-      <w:r>
-        <w:t xml:space="preserve"> odnośnie braku dodanych drużyn</w:t>
-      </w:r>
-    </w:p>
-    <w:p>
-      <w:r>
-        <w:t>Dla PU przeczytaj powiadomienie:</w:t>
-      </w:r>
-    </w:p>
-    <w:p>
-      <w:pPr>
-        <w:pStyle w:val="Akapitzlist"/>
-        <w:numPr>
-          <w:ilvl w:val="0"/>
-          <w:numId w:val="8"/>
-        </w:numPr>
-      </w:pPr>
-      <w:r>
-        <w:t>PU rozpoczyna się w momencie pobrania danych z serwera</w:t>
-      </w:r>
-    </w:p>
-    <w:p>
-      <w:pPr>
-        <w:pStyle w:val="Akapitzlist"/>
-        <w:numPr>
-          <w:ilvl w:val="0"/>
-          <w:numId w:val="8"/>
-        </w:numPr>
-      </w:pPr>
-      <w:r>
-        <w:t>Aplikacja wykrywa nową wiadomość</w:t>
-      </w:r>
-    </w:p>
-    <w:p>
-      <w:pPr>
-        <w:pStyle w:val="Akapitzlist"/>
-        <w:numPr>
-          <w:ilvl w:val="0"/>
-          <w:numId w:val="8"/>
-        </w:numPr>
-      </w:pPr>
-      <w:r>
-        <w:t>Aplikacja wysyła powiadomienie do użytkownika</w:t>
-      </w:r>
-    </w:p>
-    <w:p>
-      <w:pPr>
-        <w:pStyle w:val="Akapitzlist"/>
-        <w:numPr>
-          <w:ilvl w:val="0"/>
-          <w:numId w:val="8"/>
-        </w:numPr>
-      </w:pPr>
-      <w:r>
-        <w:t>Zakończ proces</w:t>
-      </w:r>
-    </w:p>
-    <w:p>
-      <w:r>
-        <w:lastRenderedPageBreak/>
-        <w:t>Alternatywne zdarzenia:</w:t>
-      </w:r>
-    </w:p>
-    <w:p>
-      <w:r>
-        <w:t>2a) Aplikacja nie wykryła nowej wiadomości, zakończ proces</w:t>
-      </w:r>
-    </w:p>
-    <w:p>
-      <w:r>
-        <w:t>Dla Złożonego PU wyświetl wiadomości:</w:t>
-      </w:r>
-    </w:p>
-    <w:p>
-      <w:r>
-        <w:t>Dla PU wyświetl wiadomości:</w:t>
-      </w:r>
-    </w:p>
-    <w:p>
-      <w:pPr>
-        <w:pStyle w:val="Akapitzlist"/>
-        <w:numPr>
-          <w:ilvl w:val="0"/>
-          <w:numId w:val="9"/>
-        </w:numPr>
-      </w:pPr>
-      <w:r>
-        <w:t>PU rozpoczyna w momencie wejścia do zakładki newsy</w:t>
-      </w:r>
-    </w:p>
-    <w:p>
-      <w:pPr>
-        <w:pStyle w:val="Akapitzlist"/>
-        <w:numPr>
-          <w:ilvl w:val="0"/>
-          <w:numId w:val="9"/>
-        </w:numPr>
-      </w:pPr>
-      <w:r>
-        <w:t>PU wyświetla wiadomości</w:t>
-      </w:r>
-    </w:p>
-    <w:p>
-      <w:pPr>
-        <w:pStyle w:val="Akapitzlist"/>
-        <w:numPr>
-          <w:ilvl w:val="0"/>
-          <w:numId w:val="9"/>
-        </w:numPr>
-      </w:pPr>
-      <w:r>
-        <w:t>Zakończ proces</w:t>
-      </w:r>
-    </w:p>
-    <w:p>
-      <w:r>
-        <w:t>Alternatywne zdarzenia</w:t>
-      </w:r>
-    </w:p>
-    <w:p>
-      <w:r>
-        <w:t xml:space="preserve">2a) Aplikacja wyświetla </w:t>
-      </w:r>
-      <w:proofErr w:type="spellStart"/>
-      <w:r>
-        <w:t>placeholder</w:t>
-      </w:r>
-      <w:proofErr w:type="spellEnd"/>
-      <w:r>
-        <w:t xml:space="preserve"> odnośnie prośby o zalogowanie</w:t>
-      </w:r>
-    </w:p>
-    <w:p>
-      <w:r>
-        <w:t xml:space="preserve">2b) Aplikacja wyświetla </w:t>
-      </w:r>
-      <w:proofErr w:type="spellStart"/>
-      <w:r>
-        <w:t>placeholder</w:t>
-      </w:r>
-      <w:proofErr w:type="spellEnd"/>
-      <w:r>
-        <w:t xml:space="preserve"> odnośnie braku dodanych drużyn</w:t>
-      </w:r>
-    </w:p>
-    <w:p>
-      <w:r>
-        <w:t>Dla PU wybierz wiadomość:</w:t>
-      </w:r>
-    </w:p>
-    <w:p>
-      <w:pPr>
-        <w:pStyle w:val="Akapitzlist"/>
-        <w:numPr>
-          <w:ilvl w:val="0"/>
-          <w:numId w:val="10"/>
-        </w:numPr>
-      </w:pPr>
-      <w:r>
-        <w:t>PU rozpoczyna się w momencie kliknięcia na wiadomość</w:t>
-      </w:r>
-    </w:p>
-    <w:p>
-      <w:pPr>
-        <w:pStyle w:val="Akapitzlist"/>
-        <w:numPr>
-          <w:ilvl w:val="0"/>
-          <w:numId w:val="10"/>
-        </w:numPr>
-      </w:pPr>
-      <w:r>
-        <w:t>Aplikacja dodaje kliknięcie w wiadomość do serwera</w:t>
-      </w:r>
-    </w:p>
-    <w:p>
-      <w:pPr>
-        <w:pStyle w:val="Akapitzlist"/>
-        <w:numPr>
-          <w:ilvl w:val="0"/>
-          <w:numId w:val="10"/>
-        </w:numPr>
-      </w:pPr>
-      <w:r>
-        <w:t>Zakończ proces</w:t>
-      </w:r>
-    </w:p>
-    <w:p>
-      <w:r>
-        <w:t>Dla PU wyświetl p</w:t>
-      </w:r>
-      <w:r>
-        <w:t>opularne strony:</w:t>
-      </w:r>
-    </w:p>
-    <w:p>
-      <w:pPr>
-        <w:pStyle w:val="Akapitzlist"/>
-        <w:numPr>
-          <w:ilvl w:val="0"/>
-          <w:numId w:val="11"/>
-        </w:numPr>
-      </w:pPr>
-      <w:r>
-        <w:t>PU rozpoczyna się w momencie wejścia do zakładki popularne</w:t>
-      </w:r>
-    </w:p>
-    <w:p>
-      <w:pPr>
-        <w:pStyle w:val="Akapitzlist"/>
-        <w:numPr>
-          <w:ilvl w:val="0"/>
-          <w:numId w:val="11"/>
-        </w:numPr>
-      </w:pPr>
-      <w:r>
-        <w:t>Aplikacja wyświetla strony</w:t>
-      </w:r>
-    </w:p>
-    <w:p>
-      <w:pPr>
-        <w:pStyle w:val="Akapitzlist"/>
-        <w:numPr>
-          <w:ilvl w:val="0"/>
-          <w:numId w:val="11"/>
-        </w:numPr>
-      </w:pPr>
-      <w:r>
-        <w:t>Zakończ proces</w:t>
-      </w:r>
-    </w:p>
+        <w:t xml:space="preserve"> </w:t>
+      </w:r>
+    </w:p>
+    <w:p/>
     <w:p/>
     <w:sectPr>
       <w:pgSz w:w="11906" w:h="16838"/>
@@ -1086,6 +1835,273 @@
     </w:lvl>
   </w:abstractNum>
   <w:abstractNum w:abstractNumId="1" w15:restartNumberingAfterBreak="0">
+    <w:nsid w:val="1BC476A4"/>
+    <w:multiLevelType w:val="hybridMultilevel"/>
+    <w:tmpl w:val="A5486D2C"/>
+    <w:lvl w:ilvl="0" w:tplc="04150011">
+      <w:start w:val="1"/>
+      <w:numFmt w:val="decimal"/>
+      <w:lvlText w:val="%1)"/>
+      <w:lvlJc w:val="left"/>
+      <w:pPr>
+        <w:ind w:left="720" w:hanging="360"/>
+      </w:pPr>
+      <w:rPr>
+        <w:rFonts w:hint="default"/>
+      </w:rPr>
+    </w:lvl>
+    <w:lvl w:ilvl="1" w:tplc="04150019" w:tentative="1">
+      <w:start w:val="1"/>
+      <w:numFmt w:val="lowerLetter"/>
+      <w:lvlText w:val="%2."/>
+      <w:lvlJc w:val="left"/>
+      <w:pPr>
+        <w:ind w:left="1440" w:hanging="360"/>
+      </w:pPr>
+    </w:lvl>
+    <w:lvl w:ilvl="2" w:tplc="0415001B" w:tentative="1">
+      <w:start w:val="1"/>
+      <w:numFmt w:val="lowerRoman"/>
+      <w:lvlText w:val="%3."/>
+      <w:lvlJc w:val="right"/>
+      <w:pPr>
+        <w:ind w:left="2160" w:hanging="180"/>
+      </w:pPr>
+    </w:lvl>
+    <w:lvl w:ilvl="3" w:tplc="0415000F" w:tentative="1">
+      <w:start w:val="1"/>
+      <w:numFmt w:val="decimal"/>
+      <w:lvlText w:val="%4."/>
+      <w:lvlJc w:val="left"/>
+      <w:pPr>
+        <w:ind w:left="2880" w:hanging="360"/>
+      </w:pPr>
+    </w:lvl>
+    <w:lvl w:ilvl="4" w:tplc="04150019" w:tentative="1">
+      <w:start w:val="1"/>
+      <w:numFmt w:val="lowerLetter"/>
+      <w:lvlText w:val="%5."/>
+      <w:lvlJc w:val="left"/>
+      <w:pPr>
+        <w:ind w:left="3600" w:hanging="360"/>
+      </w:pPr>
+    </w:lvl>
+    <w:lvl w:ilvl="5" w:tplc="0415001B" w:tentative="1">
+      <w:start w:val="1"/>
+      <w:numFmt w:val="lowerRoman"/>
+      <w:lvlText w:val="%6."/>
+      <w:lvlJc w:val="right"/>
+      <w:pPr>
+        <w:ind w:left="4320" w:hanging="180"/>
+      </w:pPr>
+    </w:lvl>
+    <w:lvl w:ilvl="6" w:tplc="0415000F" w:tentative="1">
+      <w:start w:val="1"/>
+      <w:numFmt w:val="decimal"/>
+      <w:lvlText w:val="%7."/>
+      <w:lvlJc w:val="left"/>
+      <w:pPr>
+        <w:ind w:left="5040" w:hanging="360"/>
+      </w:pPr>
+    </w:lvl>
+    <w:lvl w:ilvl="7" w:tplc="04150019" w:tentative="1">
+      <w:start w:val="1"/>
+      <w:numFmt w:val="lowerLetter"/>
+      <w:lvlText w:val="%8."/>
+      <w:lvlJc w:val="left"/>
+      <w:pPr>
+        <w:ind w:left="5760" w:hanging="360"/>
+      </w:pPr>
+    </w:lvl>
+    <w:lvl w:ilvl="8" w:tplc="0415001B" w:tentative="1">
+      <w:start w:val="1"/>
+      <w:numFmt w:val="lowerRoman"/>
+      <w:lvlText w:val="%9."/>
+      <w:lvlJc w:val="right"/>
+      <w:pPr>
+        <w:ind w:left="6480" w:hanging="180"/>
+      </w:pPr>
+    </w:lvl>
+  </w:abstractNum>
+  <w:abstractNum w:abstractNumId="2" w15:restartNumberingAfterBreak="0">
+    <w:nsid w:val="2FD11EEF"/>
+    <w:multiLevelType w:val="hybridMultilevel"/>
+    <w:tmpl w:val="101A3006"/>
+    <w:lvl w:ilvl="0" w:tplc="04150011">
+      <w:start w:val="1"/>
+      <w:numFmt w:val="decimal"/>
+      <w:lvlText w:val="%1)"/>
+      <w:lvlJc w:val="left"/>
+      <w:pPr>
+        <w:ind w:left="720" w:hanging="360"/>
+      </w:pPr>
+      <w:rPr>
+        <w:rFonts w:hint="default"/>
+      </w:rPr>
+    </w:lvl>
+    <w:lvl w:ilvl="1" w:tplc="04150019" w:tentative="1">
+      <w:start w:val="1"/>
+      <w:numFmt w:val="lowerLetter"/>
+      <w:lvlText w:val="%2."/>
+      <w:lvlJc w:val="left"/>
+      <w:pPr>
+        <w:ind w:left="1440" w:hanging="360"/>
+      </w:pPr>
+    </w:lvl>
+    <w:lvl w:ilvl="2" w:tplc="0415001B" w:tentative="1">
+      <w:start w:val="1"/>
+      <w:numFmt w:val="lowerRoman"/>
+      <w:lvlText w:val="%3."/>
+      <w:lvlJc w:val="right"/>
+      <w:pPr>
+        <w:ind w:left="2160" w:hanging="180"/>
+      </w:pPr>
+    </w:lvl>
+    <w:lvl w:ilvl="3" w:tplc="0415000F" w:tentative="1">
+      <w:start w:val="1"/>
+      <w:numFmt w:val="decimal"/>
+      <w:lvlText w:val="%4."/>
+      <w:lvlJc w:val="left"/>
+      <w:pPr>
+        <w:ind w:left="2880" w:hanging="360"/>
+      </w:pPr>
+    </w:lvl>
+    <w:lvl w:ilvl="4" w:tplc="04150019" w:tentative="1">
+      <w:start w:val="1"/>
+      <w:numFmt w:val="lowerLetter"/>
+      <w:lvlText w:val="%5."/>
+      <w:lvlJc w:val="left"/>
+      <w:pPr>
+        <w:ind w:left="3600" w:hanging="360"/>
+      </w:pPr>
+    </w:lvl>
+    <w:lvl w:ilvl="5" w:tplc="0415001B" w:tentative="1">
+      <w:start w:val="1"/>
+      <w:numFmt w:val="lowerRoman"/>
+      <w:lvlText w:val="%6."/>
+      <w:lvlJc w:val="right"/>
+      <w:pPr>
+        <w:ind w:left="4320" w:hanging="180"/>
+      </w:pPr>
+    </w:lvl>
+    <w:lvl w:ilvl="6" w:tplc="0415000F" w:tentative="1">
+      <w:start w:val="1"/>
+      <w:numFmt w:val="decimal"/>
+      <w:lvlText w:val="%7."/>
+      <w:lvlJc w:val="left"/>
+      <w:pPr>
+        <w:ind w:left="5040" w:hanging="360"/>
+      </w:pPr>
+    </w:lvl>
+    <w:lvl w:ilvl="7" w:tplc="04150019" w:tentative="1">
+      <w:start w:val="1"/>
+      <w:numFmt w:val="lowerLetter"/>
+      <w:lvlText w:val="%8."/>
+      <w:lvlJc w:val="left"/>
+      <w:pPr>
+        <w:ind w:left="5760" w:hanging="360"/>
+      </w:pPr>
+    </w:lvl>
+    <w:lvl w:ilvl="8" w:tplc="0415001B" w:tentative="1">
+      <w:start w:val="1"/>
+      <w:numFmt w:val="lowerRoman"/>
+      <w:lvlText w:val="%9."/>
+      <w:lvlJc w:val="right"/>
+      <w:pPr>
+        <w:ind w:left="6480" w:hanging="180"/>
+      </w:pPr>
+    </w:lvl>
+  </w:abstractNum>
+  <w:abstractNum w:abstractNumId="3" w15:restartNumberingAfterBreak="0">
+    <w:nsid w:val="3F44453D"/>
+    <w:multiLevelType w:val="hybridMultilevel"/>
+    <w:tmpl w:val="9E7EE63C"/>
+    <w:lvl w:ilvl="0" w:tplc="04150011">
+      <w:start w:val="1"/>
+      <w:numFmt w:val="decimal"/>
+      <w:lvlText w:val="%1)"/>
+      <w:lvlJc w:val="left"/>
+      <w:pPr>
+        <w:ind w:left="720" w:hanging="360"/>
+      </w:pPr>
+      <w:rPr>
+        <w:rFonts w:hint="default"/>
+      </w:rPr>
+    </w:lvl>
+    <w:lvl w:ilvl="1" w:tplc="04150019" w:tentative="1">
+      <w:start w:val="1"/>
+      <w:numFmt w:val="lowerLetter"/>
+      <w:lvlText w:val="%2."/>
+      <w:lvlJc w:val="left"/>
+      <w:pPr>
+        <w:ind w:left="1440" w:hanging="360"/>
+      </w:pPr>
+    </w:lvl>
+    <w:lvl w:ilvl="2" w:tplc="0415001B" w:tentative="1">
+      <w:start w:val="1"/>
+      <w:numFmt w:val="lowerRoman"/>
+      <w:lvlText w:val="%3."/>
+      <w:lvlJc w:val="right"/>
+      <w:pPr>
+        <w:ind w:left="2160" w:hanging="180"/>
+      </w:pPr>
+    </w:lvl>
+    <w:lvl w:ilvl="3" w:tplc="0415000F" w:tentative="1">
+      <w:start w:val="1"/>
+      <w:numFmt w:val="decimal"/>
+      <w:lvlText w:val="%4."/>
+      <w:lvlJc w:val="left"/>
+      <w:pPr>
+        <w:ind w:left="2880" w:hanging="360"/>
+      </w:pPr>
+    </w:lvl>
+    <w:lvl w:ilvl="4" w:tplc="04150019" w:tentative="1">
+      <w:start w:val="1"/>
+      <w:numFmt w:val="lowerLetter"/>
+      <w:lvlText w:val="%5."/>
+      <w:lvlJc w:val="left"/>
+      <w:pPr>
+        <w:ind w:left="3600" w:hanging="360"/>
+      </w:pPr>
+    </w:lvl>
+    <w:lvl w:ilvl="5" w:tplc="0415001B" w:tentative="1">
+      <w:start w:val="1"/>
+      <w:numFmt w:val="lowerRoman"/>
+      <w:lvlText w:val="%6."/>
+      <w:lvlJc w:val="right"/>
+      <w:pPr>
+        <w:ind w:left="4320" w:hanging="180"/>
+      </w:pPr>
+    </w:lvl>
+    <w:lvl w:ilvl="6" w:tplc="0415000F" w:tentative="1">
+      <w:start w:val="1"/>
+      <w:numFmt w:val="decimal"/>
+      <w:lvlText w:val="%7."/>
+      <w:lvlJc w:val="left"/>
+      <w:pPr>
+        <w:ind w:left="5040" w:hanging="360"/>
+      </w:pPr>
+    </w:lvl>
+    <w:lvl w:ilvl="7" w:tplc="04150019" w:tentative="1">
+      <w:start w:val="1"/>
+      <w:numFmt w:val="lowerLetter"/>
+      <w:lvlText w:val="%8."/>
+      <w:lvlJc w:val="left"/>
+      <w:pPr>
+        <w:ind w:left="5760" w:hanging="360"/>
+      </w:pPr>
+    </w:lvl>
+    <w:lvl w:ilvl="8" w:tplc="0415001B" w:tentative="1">
+      <w:start w:val="1"/>
+      <w:numFmt w:val="lowerRoman"/>
+      <w:lvlText w:val="%9."/>
+      <w:lvlJc w:val="right"/>
+      <w:pPr>
+        <w:ind w:left="6480" w:hanging="180"/>
+      </w:pPr>
+    </w:lvl>
+  </w:abstractNum>
+  <w:abstractNum w:abstractNumId="4" w15:restartNumberingAfterBreak="0">
     <w:nsid w:val="424E64D7"/>
     <w:multiLevelType w:val="hybridMultilevel"/>
     <w:tmpl w:val="299EE916"/>
@@ -1174,7 +2190,7 @@
       </w:pPr>
     </w:lvl>
   </w:abstractNum>
-  <w:abstractNum w:abstractNumId="2" w15:restartNumberingAfterBreak="0">
+  <w:abstractNum w:abstractNumId="5" w15:restartNumberingAfterBreak="0">
     <w:nsid w:val="49D70D70"/>
     <w:multiLevelType w:val="hybridMultilevel"/>
     <w:tmpl w:val="E326D98A"/>
@@ -1263,7 +2279,7 @@
       </w:pPr>
     </w:lvl>
   </w:abstractNum>
-  <w:abstractNum w:abstractNumId="3" w15:restartNumberingAfterBreak="0">
+  <w:abstractNum w:abstractNumId="6" w15:restartNumberingAfterBreak="0">
     <w:nsid w:val="4A0C05C4"/>
     <w:multiLevelType w:val="hybridMultilevel"/>
     <w:tmpl w:val="52A63B8A"/>
@@ -1352,7 +2368,96 @@
       </w:pPr>
     </w:lvl>
   </w:abstractNum>
-  <w:abstractNum w:abstractNumId="4" w15:restartNumberingAfterBreak="0">
+  <w:abstractNum w:abstractNumId="7" w15:restartNumberingAfterBreak="0">
+    <w:nsid w:val="4B247837"/>
+    <w:multiLevelType w:val="hybridMultilevel"/>
+    <w:tmpl w:val="9D3C9460"/>
+    <w:lvl w:ilvl="0" w:tplc="04150011">
+      <w:start w:val="1"/>
+      <w:numFmt w:val="decimal"/>
+      <w:lvlText w:val="%1)"/>
+      <w:lvlJc w:val="left"/>
+      <w:pPr>
+        <w:ind w:left="720" w:hanging="360"/>
+      </w:pPr>
+      <w:rPr>
+        <w:rFonts w:hint="default"/>
+      </w:rPr>
+    </w:lvl>
+    <w:lvl w:ilvl="1" w:tplc="04150019" w:tentative="1">
+      <w:start w:val="1"/>
+      <w:numFmt w:val="lowerLetter"/>
+      <w:lvlText w:val="%2."/>
+      <w:lvlJc w:val="left"/>
+      <w:pPr>
+        <w:ind w:left="1440" w:hanging="360"/>
+      </w:pPr>
+    </w:lvl>
+    <w:lvl w:ilvl="2" w:tplc="0415001B" w:tentative="1">
+      <w:start w:val="1"/>
+      <w:numFmt w:val="lowerRoman"/>
+      <w:lvlText w:val="%3."/>
+      <w:lvlJc w:val="right"/>
+      <w:pPr>
+        <w:ind w:left="2160" w:hanging="180"/>
+      </w:pPr>
+    </w:lvl>
+    <w:lvl w:ilvl="3" w:tplc="0415000F" w:tentative="1">
+      <w:start w:val="1"/>
+      <w:numFmt w:val="decimal"/>
+      <w:lvlText w:val="%4."/>
+      <w:lvlJc w:val="left"/>
+      <w:pPr>
+        <w:ind w:left="2880" w:hanging="360"/>
+      </w:pPr>
+    </w:lvl>
+    <w:lvl w:ilvl="4" w:tplc="04150019" w:tentative="1">
+      <w:start w:val="1"/>
+      <w:numFmt w:val="lowerLetter"/>
+      <w:lvlText w:val="%5."/>
+      <w:lvlJc w:val="left"/>
+      <w:pPr>
+        <w:ind w:left="3600" w:hanging="360"/>
+      </w:pPr>
+    </w:lvl>
+    <w:lvl w:ilvl="5" w:tplc="0415001B" w:tentative="1">
+      <w:start w:val="1"/>
+      <w:numFmt w:val="lowerRoman"/>
+      <w:lvlText w:val="%6."/>
+      <w:lvlJc w:val="right"/>
+      <w:pPr>
+        <w:ind w:left="4320" w:hanging="180"/>
+      </w:pPr>
+    </w:lvl>
+    <w:lvl w:ilvl="6" w:tplc="0415000F" w:tentative="1">
+      <w:start w:val="1"/>
+      <w:numFmt w:val="decimal"/>
+      <w:lvlText w:val="%7."/>
+      <w:lvlJc w:val="left"/>
+      <w:pPr>
+        <w:ind w:left="5040" w:hanging="360"/>
+      </w:pPr>
+    </w:lvl>
+    <w:lvl w:ilvl="7" w:tplc="04150019" w:tentative="1">
+      <w:start w:val="1"/>
+      <w:numFmt w:val="lowerLetter"/>
+      <w:lvlText w:val="%8."/>
+      <w:lvlJc w:val="left"/>
+      <w:pPr>
+        <w:ind w:left="5760" w:hanging="360"/>
+      </w:pPr>
+    </w:lvl>
+    <w:lvl w:ilvl="8" w:tplc="0415001B" w:tentative="1">
+      <w:start w:val="1"/>
+      <w:numFmt w:val="lowerRoman"/>
+      <w:lvlText w:val="%9."/>
+      <w:lvlJc w:val="right"/>
+      <w:pPr>
+        <w:ind w:left="6480" w:hanging="180"/>
+      </w:pPr>
+    </w:lvl>
+  </w:abstractNum>
+  <w:abstractNum w:abstractNumId="8" w15:restartNumberingAfterBreak="0">
     <w:nsid w:val="538155F3"/>
     <w:multiLevelType w:val="hybridMultilevel"/>
     <w:tmpl w:val="48F657E4"/>
@@ -1441,7 +2546,7 @@
       </w:pPr>
     </w:lvl>
   </w:abstractNum>
-  <w:abstractNum w:abstractNumId="5" w15:restartNumberingAfterBreak="0">
+  <w:abstractNum w:abstractNumId="9" w15:restartNumberingAfterBreak="0">
     <w:nsid w:val="59A014CE"/>
     <w:multiLevelType w:val="hybridMultilevel"/>
     <w:tmpl w:val="154EAB0A"/>
@@ -1530,7 +2635,7 @@
       </w:pPr>
     </w:lvl>
   </w:abstractNum>
-  <w:abstractNum w:abstractNumId="6" w15:restartNumberingAfterBreak="0">
+  <w:abstractNum w:abstractNumId="10" w15:restartNumberingAfterBreak="0">
     <w:nsid w:val="62437932"/>
     <w:multiLevelType w:val="hybridMultilevel"/>
     <w:tmpl w:val="0DE219B4"/>
@@ -1619,7 +2724,7 @@
       </w:pPr>
     </w:lvl>
   </w:abstractNum>
-  <w:abstractNum w:abstractNumId="7" w15:restartNumberingAfterBreak="0">
+  <w:abstractNum w:abstractNumId="11" w15:restartNumberingAfterBreak="0">
     <w:nsid w:val="69564975"/>
     <w:multiLevelType w:val="hybridMultilevel"/>
     <w:tmpl w:val="C69CD418"/>
@@ -1708,7 +2813,7 @@
       </w:pPr>
     </w:lvl>
   </w:abstractNum>
-  <w:abstractNum w:abstractNumId="8" w15:restartNumberingAfterBreak="0">
+  <w:abstractNum w:abstractNumId="12" w15:restartNumberingAfterBreak="0">
     <w:nsid w:val="6D162C00"/>
     <w:multiLevelType w:val="hybridMultilevel"/>
     <w:tmpl w:val="C8C84864"/>
@@ -1797,7 +2902,7 @@
       </w:pPr>
     </w:lvl>
   </w:abstractNum>
-  <w:abstractNum w:abstractNumId="9" w15:restartNumberingAfterBreak="0">
+  <w:abstractNum w:abstractNumId="13" w15:restartNumberingAfterBreak="0">
     <w:nsid w:val="6E3E1FAC"/>
     <w:multiLevelType w:val="hybridMultilevel"/>
     <w:tmpl w:val="24D8C8F2"/>
@@ -1886,7 +2991,96 @@
       </w:pPr>
     </w:lvl>
   </w:abstractNum>
-  <w:abstractNum w:abstractNumId="10" w15:restartNumberingAfterBreak="0">
+  <w:abstractNum w:abstractNumId="14" w15:restartNumberingAfterBreak="0">
+    <w:nsid w:val="76B53F6F"/>
+    <w:multiLevelType w:val="hybridMultilevel"/>
+    <w:tmpl w:val="F09AE9F8"/>
+    <w:lvl w:ilvl="0" w:tplc="04150011">
+      <w:start w:val="1"/>
+      <w:numFmt w:val="decimal"/>
+      <w:lvlText w:val="%1)"/>
+      <w:lvlJc w:val="left"/>
+      <w:pPr>
+        <w:ind w:left="720" w:hanging="360"/>
+      </w:pPr>
+      <w:rPr>
+        <w:rFonts w:hint="default"/>
+      </w:rPr>
+    </w:lvl>
+    <w:lvl w:ilvl="1" w:tplc="04150019" w:tentative="1">
+      <w:start w:val="1"/>
+      <w:numFmt w:val="lowerLetter"/>
+      <w:lvlText w:val="%2."/>
+      <w:lvlJc w:val="left"/>
+      <w:pPr>
+        <w:ind w:left="1440" w:hanging="360"/>
+      </w:pPr>
+    </w:lvl>
+    <w:lvl w:ilvl="2" w:tplc="0415001B" w:tentative="1">
+      <w:start w:val="1"/>
+      <w:numFmt w:val="lowerRoman"/>
+      <w:lvlText w:val="%3."/>
+      <w:lvlJc w:val="right"/>
+      <w:pPr>
+        <w:ind w:left="2160" w:hanging="180"/>
+      </w:pPr>
+    </w:lvl>
+    <w:lvl w:ilvl="3" w:tplc="0415000F" w:tentative="1">
+      <w:start w:val="1"/>
+      <w:numFmt w:val="decimal"/>
+      <w:lvlText w:val="%4."/>
+      <w:lvlJc w:val="left"/>
+      <w:pPr>
+        <w:ind w:left="2880" w:hanging="360"/>
+      </w:pPr>
+    </w:lvl>
+    <w:lvl w:ilvl="4" w:tplc="04150019" w:tentative="1">
+      <w:start w:val="1"/>
+      <w:numFmt w:val="lowerLetter"/>
+      <w:lvlText w:val="%5."/>
+      <w:lvlJc w:val="left"/>
+      <w:pPr>
+        <w:ind w:left="3600" w:hanging="360"/>
+      </w:pPr>
+    </w:lvl>
+    <w:lvl w:ilvl="5" w:tplc="0415001B" w:tentative="1">
+      <w:start w:val="1"/>
+      <w:numFmt w:val="lowerRoman"/>
+      <w:lvlText w:val="%6."/>
+      <w:lvlJc w:val="right"/>
+      <w:pPr>
+        <w:ind w:left="4320" w:hanging="180"/>
+      </w:pPr>
+    </w:lvl>
+    <w:lvl w:ilvl="6" w:tplc="0415000F" w:tentative="1">
+      <w:start w:val="1"/>
+      <w:numFmt w:val="decimal"/>
+      <w:lvlText w:val="%7."/>
+      <w:lvlJc w:val="left"/>
+      <w:pPr>
+        <w:ind w:left="5040" w:hanging="360"/>
+      </w:pPr>
+    </w:lvl>
+    <w:lvl w:ilvl="7" w:tplc="04150019" w:tentative="1">
+      <w:start w:val="1"/>
+      <w:numFmt w:val="lowerLetter"/>
+      <w:lvlText w:val="%8."/>
+      <w:lvlJc w:val="left"/>
+      <w:pPr>
+        <w:ind w:left="5760" w:hanging="360"/>
+      </w:pPr>
+    </w:lvl>
+    <w:lvl w:ilvl="8" w:tplc="0415001B" w:tentative="1">
+      <w:start w:val="1"/>
+      <w:numFmt w:val="lowerRoman"/>
+      <w:lvlText w:val="%9."/>
+      <w:lvlJc w:val="right"/>
+      <w:pPr>
+        <w:ind w:left="6480" w:hanging="180"/>
+      </w:pPr>
+    </w:lvl>
+  </w:abstractNum>
+  <w:abstractNum w:abstractNumId="15" w15:restartNumberingAfterBreak="0">
     <w:nsid w:val="7D7F5634"/>
     <w:multiLevelType w:val="hybridMultilevel"/>
     <w:tmpl w:val="154EAB0A"/>
@@ -1979,34 +3173,49 @@
     <w:abstractNumId w:val="0"/>
   </w:num>
   <w:num w:numId="2">
+    <w:abstractNumId w:val="9"/>
+  </w:num>
+  <w:num w:numId="3">
+    <w:abstractNumId w:val="15"/>
+  </w:num>
+  <w:num w:numId="4">
+    <w:abstractNumId w:val="8"/>
+  </w:num>
+  <w:num w:numId="5">
+    <w:abstractNumId w:val="12"/>
+  </w:num>
+  <w:num w:numId="6">
+    <w:abstractNumId w:val="6"/>
+  </w:num>
+  <w:num w:numId="7">
+    <w:abstractNumId w:val="11"/>
+  </w:num>
+  <w:num w:numId="8">
+    <w:abstractNumId w:val="4"/>
+  </w:num>
+  <w:num w:numId="9">
+    <w:abstractNumId w:val="13"/>
+  </w:num>
+  <w:num w:numId="10">
+    <w:abstractNumId w:val="10"/>
+  </w:num>
+  <w:num w:numId="11">
     <w:abstractNumId w:val="5"/>
   </w:num>
-  <w:num w:numId="3">
-    <w:abstractNumId w:val="10"/>
+  <w:num w:numId="12">
+    <w:abstractNumId w:val="2"/>
   </w:num>
-  <w:num w:numId="4">
-    <w:abstractNumId w:val="4"/>
+  <w:num w:numId="13">
+    <w:abstractNumId w:val="7"/>
   </w:num>
-  <w:num w:numId="5">
-    <w:abstractNumId w:val="8"/>
-  </w:num>
-  <w:num w:numId="6">
+  <w:num w:numId="14">
     <w:abstractNumId w:val="3"/>
   </w:num>
-  <w:num w:numId="7">
-    <w:abstractNumId w:val="7"/>
+  <w:num w:numId="15">
+    <w:abstractNumId w:val="14"/>
   </w:num>
-  <w:num w:numId="8">
+  <w:num w:numId="16">
     <w:abstractNumId w:val="1"/>
-  </w:num>
-  <w:num w:numId="9">
-    <w:abstractNumId w:val="9"/>
-  </w:num>
-  <w:num w:numId="10">
-    <w:abstractNumId w:val="6"/>
-  </w:num>
-  <w:num w:numId="11">
-    <w:abstractNumId w:val="2"/>
   </w:num>
 </w:numbering>
 </file>

</xml_diff>